<commit_message>
added updated design documentation, the new action list to keep track of trial actions, the meeting agenda and minutes of 15-01-2019.
</commit_message>
<xml_diff>
--- a/Technical Integration Meeting documents/D+T4 Technical Map of Solutions Trial 4 20181114.docx
+++ b/Technical Integration Meeting documents/D+T4 Technical Map of Solutions Trial 4 20181114.docx
@@ -3387,8 +3387,8 @@
 </file>
 
 <file path=customXml/item1.xml><?xml version="1.0" encoding="utf-8"?>
-<ct:contentTypeSchema xmlns:ct="http://schemas.microsoft.com/office/2006/metadata/contentType" xmlns:ma="http://schemas.microsoft.com/office/2006/metadata/properties/metaAttributes" ct:_="" ma:_="" ma:contentTypeName="Document" ma:contentTypeID="0x0101002559E96BE1366749B5994691468FA9F5" ma:contentTypeVersion="8" ma:contentTypeDescription="Create a new document." ma:contentTypeScope="" ma:versionID="b08bd53257f3a325e885e0bb17bb591e">
-  <xsd:schema xmlns:xsd="http://www.w3.org/2001/XMLSchema" xmlns:xs="http://www.w3.org/2001/XMLSchema" xmlns:p="http://schemas.microsoft.com/office/2006/metadata/properties" xmlns:ns2="bb180c85-76f3-48e0-b328-7ffec8745cdb" xmlns:ns3="9107859c-f784-45d5-9a48-227635d9abf6" targetNamespace="http://schemas.microsoft.com/office/2006/metadata/properties" ma:root="true" ma:fieldsID="08e1b99c3dabd66f106cf788f54425b9" ns2:_="" ns3:_="">
+<ct:contentTypeSchema xmlns:ct="http://schemas.microsoft.com/office/2006/metadata/contentType" xmlns:ma="http://schemas.microsoft.com/office/2006/metadata/properties/metaAttributes" ct:_="" ma:_="" ma:contentTypeName="Document" ma:contentTypeID="0x0101002559E96BE1366749B5994691468FA9F5" ma:contentTypeVersion="9" ma:contentTypeDescription="Crée un document." ma:contentTypeScope="" ma:versionID="8e8ad5d5f5b847d36124a6739bcb066d">
+  <xsd:schema xmlns:xsd="http://www.w3.org/2001/XMLSchema" xmlns:xs="http://www.w3.org/2001/XMLSchema" xmlns:p="http://schemas.microsoft.com/office/2006/metadata/properties" xmlns:ns2="bb180c85-76f3-48e0-b328-7ffec8745cdb" xmlns:ns3="9107859c-f784-45d5-9a48-227635d9abf6" targetNamespace="http://schemas.microsoft.com/office/2006/metadata/properties" ma:root="true" ma:fieldsID="27ad90bc540ca690cb9461c6ecfab43c" ns2:_="" ns3:_="">
     <xsd:import namespace="bb180c85-76f3-48e0-b328-7ffec8745cdb"/>
     <xsd:import namespace="9107859c-f784-45d5-9a48-227635d9abf6"/>
     <xsd:element name="properties">
@@ -3405,6 +3405,7 @@
                 <xsd:element ref="ns2:MediaServiceOCR" minOccurs="0"/>
                 <xsd:element ref="ns2:MediaServiceDateTaken" minOccurs="0"/>
                 <xsd:element ref="ns2:MediaServiceLocation" minOccurs="0"/>
+                <xsd:element ref="ns2:_Flow_SignoffStatus" minOccurs="0"/>
               </xsd:all>
             </xsd:complexType>
           </xsd:element>
@@ -3447,11 +3448,16 @@
         <xsd:restriction base="dms:Text"/>
       </xsd:simpleType>
     </xsd:element>
+    <xsd:element name="_Flow_SignoffStatus" ma:index="16" nillable="true" ma:displayName="État de validation" ma:internalName="_x0024_Resources_x003a_core_x002c_Signoff_Status_x003b_">
+      <xsd:simpleType>
+        <xsd:restriction base="dms:Text"/>
+      </xsd:simpleType>
+    </xsd:element>
   </xsd:schema>
   <xsd:schema xmlns:xsd="http://www.w3.org/2001/XMLSchema" xmlns:xs="http://www.w3.org/2001/XMLSchema" xmlns:dms="http://schemas.microsoft.com/office/2006/documentManagement/types" xmlns:pc="http://schemas.microsoft.com/office/infopath/2007/PartnerControls" targetNamespace="9107859c-f784-45d5-9a48-227635d9abf6" elementFormDefault="qualified">
     <xsd:import namespace="http://schemas.microsoft.com/office/2006/documentManagement/types"/>
     <xsd:import namespace="http://schemas.microsoft.com/office/infopath/2007/PartnerControls"/>
-    <xsd:element name="SharedWithUsers" ma:index="10" nillable="true" ma:displayName="Shared With" ma:description="" ma:internalName="SharedWithUsers" ma:readOnly="true">
+    <xsd:element name="SharedWithUsers" ma:index="10" nillable="true" ma:displayName="Partagé avec" ma:description="" ma:internalName="SharedWithUsers" ma:readOnly="true">
       <xsd:complexType>
         <xsd:complexContent>
           <xsd:extension base="dms:UserMulti">
@@ -3470,7 +3476,7 @@
         </xsd:complexContent>
       </xsd:complexType>
     </xsd:element>
-    <xsd:element name="SharedWithDetails" ma:index="11" nillable="true" ma:displayName="Shared With Details" ma:description="" ma:internalName="SharedWithDetails" ma:readOnly="true">
+    <xsd:element name="SharedWithDetails" ma:index="11" nillable="true" ma:displayName="Partagé avec détails" ma:description="" ma:internalName="SharedWithDetails" ma:readOnly="true">
       <xsd:simpleType>
         <xsd:restriction base="dms:Note">
           <xsd:maxLength value="255"/>
@@ -3487,8 +3493,8 @@
         <xsd:element ref="dc:creator" minOccurs="0" maxOccurs="1"/>
         <xsd:element ref="dcterms:created" minOccurs="0" maxOccurs="1"/>
         <xsd:element ref="dc:identifier" minOccurs="0" maxOccurs="1"/>
-        <xsd:element name="contentType" minOccurs="0" maxOccurs="1" type="xsd:string" ma:index="0" ma:displayName="Content Type"/>
-        <xsd:element ref="dc:title" minOccurs="0" maxOccurs="1" ma:index="4" ma:displayName="Title"/>
+        <xsd:element name="contentType" minOccurs="0" maxOccurs="1" type="xsd:string" ma:index="0" ma:displayName="Type de contenu"/>
+        <xsd:element ref="dc:title" minOccurs="0" maxOccurs="1" ma:index="4" ma:displayName="Titre"/>
         <xsd:element ref="dc:subject" minOccurs="0" maxOccurs="1"/>
         <xsd:element ref="dc:description" minOccurs="0" maxOccurs="1"/>
         <xsd:element name="keywords" minOccurs="0" maxOccurs="1" type="xsd:string"/>
@@ -3588,12 +3594,14 @@
 
 <file path=customXml/item3.xml><?xml version="1.0" encoding="utf-8"?>
 <p:properties xmlns:p="http://schemas.microsoft.com/office/2006/metadata/properties" xmlns:xsi="http://www.w3.org/2001/XMLSchema-instance" xmlns:pc="http://schemas.microsoft.com/office/infopath/2007/PartnerControls">
-  <documentManagement/>
+  <documentManagement>
+    <_Flow_SignoffStatus xmlns="bb180c85-76f3-48e0-b328-7ffec8745cdb" xsi:nil="true"/>
+  </documentManagement>
 </p:properties>
 </file>
 
 <file path=customXml/itemProps1.xml><?xml version="1.0" encoding="utf-8"?>
-<ds:datastoreItem xmlns:ds="http://schemas.openxmlformats.org/officeDocument/2006/customXml" ds:itemID="{DCCCD3EF-9951-4DC3-AB5F-2646D2414110}"/>
+<ds:datastoreItem xmlns:ds="http://schemas.openxmlformats.org/officeDocument/2006/customXml" ds:itemID="{0C5E5864-64F3-4C5C-8573-97B755429EBF}"/>
 </file>
 
 <file path=customXml/itemProps2.xml><?xml version="1.0" encoding="utf-8"?>

</xml_diff>